<commit_message>
Read and Write Manual v. beta 0.1, Configuration Compare Differences fix
</commit_message>
<xml_diff>
--- a/Documents/Manual/Read and Write Config v.alpha.docx
+++ b/Documents/Manual/Read and Write Config v.alpha.docx
@@ -380,18 +380,18 @@
           <w:lang w:eastAsia="ru-RU"/>
         </w:rPr>
         <w:drawing>
-          <wp:anchor distT="0" distB="0" distL="114300" distR="114300" simplePos="0" relativeHeight="251658240" behindDoc="0" locked="0" layoutInCell="1" allowOverlap="1">
+          <wp:anchor distT="0" distB="0" distL="114300" distR="114300" simplePos="0" relativeHeight="251666432" behindDoc="0" locked="0" layoutInCell="1" allowOverlap="1">
             <wp:simplePos x="0" y="0"/>
             <wp:positionH relativeFrom="column">
-              <wp:posOffset>80010</wp:posOffset>
+              <wp:posOffset>21565</wp:posOffset>
             </wp:positionH>
             <wp:positionV relativeFrom="paragraph">
-              <wp:posOffset>13970</wp:posOffset>
+              <wp:posOffset>-152</wp:posOffset>
             </wp:positionV>
-            <wp:extent cx="5934075" cy="4154805"/>
-            <wp:effectExtent l="19050" t="0" r="9525" b="0"/>
+            <wp:extent cx="5935522" cy="4155033"/>
+            <wp:effectExtent l="19050" t="0" r="8078" b="0"/>
             <wp:wrapNone/>
-            <wp:docPr id="1" name="Рисунок 1"/>
+            <wp:docPr id="7" name="Рисунок 1"/>
             <wp:cNvGraphicFramePr>
               <a:graphicFrameLocks xmlns:a="http://schemas.openxmlformats.org/drawingml/2006/main" noChangeAspect="1"/>
             </wp:cNvGraphicFramePr>
@@ -414,7 +414,7 @@
                   <pic:spPr bwMode="auto">
                     <a:xfrm>
                       <a:off x="0" y="0"/>
-                      <a:ext cx="5934075" cy="4154805"/>
+                      <a:ext cx="5935522" cy="4155033"/>
                     </a:xfrm>
                     <a:prstGeom prst="rect">
                       <a:avLst/>
@@ -476,16 +476,37 @@
         </w:rPr>
       </w:pPr>
       <w:r>
-        <w:t>Кнопка «Считать конфигурацию</w:t>
-      </w:r>
-      <w:r>
-        <w:t xml:space="preserve">» доступна только при выбранном устройстве ГК. Оставшиеся две кнопки доступны при выбранном устройстве ГК, а также при выбранных устройствах КАУ или КАУ </w:t>
+        <w:t>П</w:t>
+      </w:r>
+      <w:r>
+        <w:t>ри выбранном устройстве ГК</w:t>
+      </w:r>
+      <w:r>
+        <w:t xml:space="preserve"> доступны все кнопки для работы с конфигурацией</w:t>
+      </w:r>
+      <w:r>
+        <w:t xml:space="preserve">. </w:t>
+      </w:r>
+      <w:r>
+        <w:t>П</w:t>
+      </w:r>
+      <w:r>
+        <w:t xml:space="preserve">ри выбранных устройствах КАУ или КАУ </w:t>
       </w:r>
       <w:r>
         <w:rPr>
           <w:lang w:val="en-US"/>
         </w:rPr>
-        <w:t>RSR2.</w:t>
+        <w:t>RSR2</w:t>
+      </w:r>
+      <w:r>
+        <w:t xml:space="preserve"> доступна только кнопка «Считать конфигурацию дескрипторов»</w:t>
+      </w:r>
+      <w:r>
+        <w:rPr>
+          <w:lang w:val="en-US"/>
+        </w:rPr>
+        <w:t>.</w:t>
       </w:r>
     </w:p>
     <w:p>
@@ -532,58 +553,82 @@
         <w:t>Каждый список имеет 3 колонки. Первая колонка соде</w:t>
       </w:r>
       <w:r>
-        <w:t xml:space="preserve">ржит название </w:t>
+        <w:t>ржит название объетка, вторая</w:t>
+      </w:r>
+      <w:r>
+        <w:t xml:space="preserve"> – адрес объекта, а третья – зону или логику объекта.</w:t>
+      </w:r>
+      <w:r>
+        <w:t xml:space="preserve"> </w:t>
+      </w:r>
+      <w:r>
+        <w:t xml:space="preserve">Под объектом в данном </w:t>
       </w:r>
       <w:r>
         <w:lastRenderedPageBreak/>
-        <w:t>объетка, вторая</w:t>
-      </w:r>
-      <w:r>
-        <w:t xml:space="preserve"> – адрес объекта, а третья – зону или логику объекта.</w:t>
+        <w:t>контексте понимается абстрактное представление устройства</w:t>
+      </w:r>
+      <w:r>
+        <w:t>,</w:t>
+      </w:r>
+      <w:r>
+        <w:t xml:space="preserve"> зоны</w:t>
+      </w:r>
+      <w:r>
+        <w:t>,</w:t>
+      </w:r>
+      <w:r>
+        <w:t xml:space="preserve"> направления</w:t>
+      </w:r>
+      <w:r>
+        <w:t xml:space="preserve"> или насосной станции</w:t>
+      </w:r>
+      <w:r>
+        <w:t xml:space="preserve">. </w:t>
+      </w:r>
+      <w:r>
+        <w:t>Сравнение двух конфигураций происходит следующим образом:</w:t>
+      </w:r>
+    </w:p>
+    <w:p>
+      <w:r>
+        <w:t xml:space="preserve">Если </w:t>
+      </w:r>
+      <w:r>
+        <w:t>объект</w:t>
+      </w:r>
+      <w:r>
+        <w:t xml:space="preserve"> присутствует в одной конфигурации и отсутствует в другой, то данн</w:t>
+      </w:r>
+      <w:r>
+        <w:t>ый</w:t>
       </w:r>
       <w:r>
         <w:t xml:space="preserve"> </w:t>
       </w:r>
       <w:r>
-        <w:t xml:space="preserve">Под объектом в данном контексте понимается абстрактное представление устройства зоны или направления. </w:t>
-      </w:r>
-      <w:r>
-        <w:t>Сравнение двух конфигураций происходит следующим образом:</w:t>
-      </w:r>
-    </w:p>
-    <w:p>
-      <w:r>
-        <w:t xml:space="preserve">Если </w:t>
-      </w:r>
-      <w:r>
         <w:t>объект</w:t>
       </w:r>
       <w:r>
-        <w:t xml:space="preserve"> присутствует в одной конфигурации и отсутствует в другой, то данн</w:t>
-      </w:r>
-      <w:r>
-        <w:t>ый</w:t>
-      </w:r>
-      <w:r>
         <w:t xml:space="preserve"> </w:t>
       </w:r>
       <w:r>
+        <w:t>выделяется красным фоном в конфигурации, где он присутствует, и становится прозрачным, в той конфигурации где отсутствует.</w:t>
+      </w:r>
+      <w:r>
+        <w:t xml:space="preserve"> Если </w:t>
+      </w:r>
+      <w:r>
         <w:t>объект</w:t>
       </w:r>
       <w:r>
-        <w:t xml:space="preserve"> </w:t>
-      </w:r>
-      <w:r>
-        <w:t>выделяется красным фоном в конфигурации, где он присутствует, и становится прозрачным, в той конфигурации где отсутствует.</w:t>
-      </w:r>
-      <w:r>
-        <w:t xml:space="preserve"> Если </w:t>
-      </w:r>
-      <w:r>
-        <w:t>объект</w:t>
-      </w:r>
-      <w:r>
-        <w:t xml:space="preserve"> присутствует в обеих конфигурациях, но есть различия в логике срабатывания, привязанных зонах, (для зон – различие в количестве устройств, учавствующих в срабатывание, для направлений – различие в параметрах), то данн</w:t>
+        <w:t xml:space="preserve"> присутствует в обеих конфигурациях, но есть различия в логике срабатывания, привязанных зонах, (для зон – различие в количестве устройств, учавствующих в срабатывание, для направлений – различие в параметрах</w:t>
+      </w:r>
+      <w:r>
+        <w:t>, для насосный станций – различие в привязанных насосах</w:t>
+      </w:r>
+      <w:r>
+        <w:t>), то данн</w:t>
       </w:r>
       <w:r>
         <w:t>ый</w:t>
@@ -667,10 +712,18 @@
           <w:lang w:eastAsia="ru-RU"/>
         </w:rPr>
         <w:drawing>
-          <wp:inline distT="0" distB="0" distL="0" distR="0">
-            <wp:extent cx="182880" cy="146050"/>
-            <wp:effectExtent l="19050" t="0" r="7620" b="0"/>
-            <wp:docPr id="6" name="Рисунок 1"/>
+          <wp:anchor distT="0" distB="0" distL="114300" distR="114300" simplePos="0" relativeHeight="251667456" behindDoc="0" locked="0" layoutInCell="1" allowOverlap="1">
+            <wp:simplePos x="0" y="0"/>
+            <wp:positionH relativeFrom="column">
+              <wp:posOffset>20292</wp:posOffset>
+            </wp:positionH>
+            <wp:positionV relativeFrom="paragraph">
+              <wp:posOffset>112919</wp:posOffset>
+            </wp:positionV>
+            <wp:extent cx="5898322" cy="4691270"/>
+            <wp:effectExtent l="19050" t="0" r="7178" b="0"/>
+            <wp:wrapNone/>
+            <wp:docPr id="13" name="Рисунок 4"/>
             <wp:cNvGraphicFramePr>
               <a:graphicFrameLocks xmlns:a="http://schemas.openxmlformats.org/drawingml/2006/main" noChangeAspect="1"/>
             </wp:cNvGraphicFramePr>
@@ -678,7 +731,7 @@
               <a:graphicData uri="http://schemas.openxmlformats.org/drawingml/2006/picture">
                 <pic:pic xmlns:pic="http://schemas.openxmlformats.org/drawingml/2006/picture">
                   <pic:nvPicPr>
-                    <pic:cNvPr id="0" name="Picture 1"/>
+                    <pic:cNvPr id="0" name="Picture 4"/>
                     <pic:cNvPicPr>
                       <a:picLocks noChangeAspect="1" noChangeArrowheads="1"/>
                     </pic:cNvPicPr>
@@ -693,66 +746,7 @@
                   <pic:spPr bwMode="auto">
                     <a:xfrm>
                       <a:off x="0" y="0"/>
-                      <a:ext cx="182880" cy="146050"/>
-                    </a:xfrm>
-                    <a:prstGeom prst="rect">
-                      <a:avLst/>
-                    </a:prstGeom>
-                    <a:noFill/>
-                    <a:ln w="9525">
-                      <a:noFill/>
-                      <a:miter lim="800000"/>
-                      <a:headEnd/>
-                      <a:tailEnd/>
-                    </a:ln>
-                  </pic:spPr>
-                </pic:pic>
-              </a:graphicData>
-            </a:graphic>
-          </wp:inline>
-        </w:drawing>
-      </w:r>
-      <w:r>
-        <w:rPr>
-          <w:noProof/>
-          <w:lang w:eastAsia="ru-RU"/>
-        </w:rPr>
-        <w:drawing>
-          <wp:anchor distT="0" distB="0" distL="114300" distR="114300" simplePos="0" relativeHeight="251663360" behindDoc="0" locked="0" layoutInCell="1" allowOverlap="1">
-            <wp:simplePos x="0" y="0"/>
-            <wp:positionH relativeFrom="column">
-              <wp:posOffset>21565</wp:posOffset>
-            </wp:positionH>
-            <wp:positionV relativeFrom="paragraph">
-              <wp:posOffset>-3200</wp:posOffset>
-            </wp:positionV>
-            <wp:extent cx="5939028" cy="4696358"/>
-            <wp:effectExtent l="19050" t="0" r="4572" b="0"/>
-            <wp:wrapNone/>
-            <wp:docPr id="10" name="Рисунок 7"/>
-            <wp:cNvGraphicFramePr>
-              <a:graphicFrameLocks xmlns:a="http://schemas.openxmlformats.org/drawingml/2006/main" noChangeAspect="1"/>
-            </wp:cNvGraphicFramePr>
-            <a:graphic xmlns:a="http://schemas.openxmlformats.org/drawingml/2006/main">
-              <a:graphicData uri="http://schemas.openxmlformats.org/drawingml/2006/picture">
-                <pic:pic xmlns:pic="http://schemas.openxmlformats.org/drawingml/2006/picture">
-                  <pic:nvPicPr>
-                    <pic:cNvPr id="0" name="Picture 7"/>
-                    <pic:cNvPicPr>
-                      <a:picLocks noChangeAspect="1" noChangeArrowheads="1"/>
-                    </pic:cNvPicPr>
-                  </pic:nvPicPr>
-                  <pic:blipFill>
-                    <a:blip r:embed="rId11" cstate="print"/>
-                    <a:srcRect/>
-                    <a:stretch>
-                      <a:fillRect/>
-                    </a:stretch>
-                  </pic:blipFill>
-                  <pic:spPr bwMode="auto">
-                    <a:xfrm>
-                      <a:off x="0" y="0"/>
-                      <a:ext cx="5939028" cy="4696358"/>
+                      <a:ext cx="5898322" cy="4691270"/>
                     </a:xfrm>
                     <a:prstGeom prst="rect">
                       <a:avLst/>
@@ -843,7 +837,7 @@
                     </pic:cNvPicPr>
                   </pic:nvPicPr>
                   <pic:blipFill>
-                    <a:blip r:embed="rId10" cstate="print"/>
+                    <a:blip r:embed="rId11" cstate="print"/>
                     <a:srcRect/>
                     <a:stretch>
                       <a:fillRect/>
@@ -959,6 +953,108 @@
       <w:r>
         <w:t>Команда «Записать конфигурацию» позволяет записать локальную конфигурацию в устройство ГК. Перед выполнением комманды, конфигурация должна быть применена.</w:t>
       </w:r>
+      <w:r>
+        <w:t xml:space="preserve"> Посл</w:t>
+      </w:r>
+      <w:r>
+        <w:t>е нажатия на кнопку «Записать конфигурацию», появляется диалоговое окно с запросом записи конфигурационного файла (рис. 3)</w:t>
+      </w:r>
+      <w:r>
+        <w:t>. Если, установить флажок – «Запомнить выбор и больше не показывать это окно», то при следующей записи конфигурации, диалоговое окно не будет показываться. Восстановить показ этого окна можно в настройках.</w:t>
+      </w:r>
+      <w:r>
+        <w:t xml:space="preserve"> После того, как конфигурационный файл записался, либо принудительно не был записан, происходит запись дескрипторов в устройство ГК.</w:t>
+      </w:r>
+    </w:p>
+    <w:p>
+      <w:r>
+        <w:rPr>
+          <w:noProof/>
+          <w:lang w:eastAsia="ru-RU"/>
+        </w:rPr>
+        <w:drawing>
+          <wp:anchor distT="0" distB="0" distL="114300" distR="114300" simplePos="0" relativeHeight="251668480" behindDoc="0" locked="0" layoutInCell="1" allowOverlap="1">
+            <wp:simplePos x="0" y="0"/>
+            <wp:positionH relativeFrom="column">
+              <wp:posOffset>1181100</wp:posOffset>
+            </wp:positionH>
+            <wp:positionV relativeFrom="paragraph">
+              <wp:posOffset>6985</wp:posOffset>
+            </wp:positionV>
+            <wp:extent cx="3526790" cy="1446530"/>
+            <wp:effectExtent l="19050" t="0" r="0" b="0"/>
+            <wp:wrapNone/>
+            <wp:docPr id="14" name="Рисунок 5"/>
+            <wp:cNvGraphicFramePr>
+              <a:graphicFrameLocks xmlns:a="http://schemas.openxmlformats.org/drawingml/2006/main" noChangeAspect="1"/>
+            </wp:cNvGraphicFramePr>
+            <a:graphic xmlns:a="http://schemas.openxmlformats.org/drawingml/2006/main">
+              <a:graphicData uri="http://schemas.openxmlformats.org/drawingml/2006/picture">
+                <pic:pic xmlns:pic="http://schemas.openxmlformats.org/drawingml/2006/picture">
+                  <pic:nvPicPr>
+                    <pic:cNvPr id="0" name="Picture 5"/>
+                    <pic:cNvPicPr>
+                      <a:picLocks noChangeAspect="1" noChangeArrowheads="1"/>
+                    </pic:cNvPicPr>
+                  </pic:nvPicPr>
+                  <pic:blipFill>
+                    <a:blip r:embed="rId13" cstate="print"/>
+                    <a:srcRect/>
+                    <a:stretch>
+                      <a:fillRect/>
+                    </a:stretch>
+                  </pic:blipFill>
+                  <pic:spPr bwMode="auto">
+                    <a:xfrm>
+                      <a:off x="0" y="0"/>
+                      <a:ext cx="3526790" cy="1446530"/>
+                    </a:xfrm>
+                    <a:prstGeom prst="rect">
+                      <a:avLst/>
+                    </a:prstGeom>
+                    <a:noFill/>
+                    <a:ln w="9525">
+                      <a:noFill/>
+                      <a:miter lim="800000"/>
+                      <a:headEnd/>
+                      <a:tailEnd/>
+                    </a:ln>
+                  </pic:spPr>
+                </pic:pic>
+              </a:graphicData>
+            </a:graphic>
+          </wp:anchor>
+        </w:drawing>
+      </w:r>
+    </w:p>
+    <w:p/>
+    <w:p/>
+    <w:p/>
+    <w:p/>
+    <w:p>
+      <w:pPr>
+        <w:jc w:val="center"/>
+      </w:pPr>
+      <w:r>
+        <w:rPr>
+          <w:u w:val="single"/>
+        </w:rPr>
+        <w:t xml:space="preserve">Рисунок </w:t>
+      </w:r>
+      <w:r>
+        <w:rPr>
+          <w:u w:val="single"/>
+        </w:rPr>
+        <w:t>3</w:t>
+      </w:r>
+      <w:r>
+        <w:t xml:space="preserve"> – Запрос записи конфигурационного файла</w:t>
+      </w:r>
+    </w:p>
+    <w:p>
+      <w:pPr>
+        <w:jc w:val="center"/>
+      </w:pPr>
     </w:p>
     <w:sectPr>
       <w:pgSz w:w="11906" w:h="16838"/>

</xml_diff>